<commit_message>
Update points in committment card and provided cleanup to the header of the readme.md file.
</commit_message>
<xml_diff>
--- a/docs/CSE 310 Commitment Card.docx
+++ b/docs/CSE 310 Commitment Card.docx
@@ -1,6 +1,6 @@
 
 <file path=word/document.xml><?xml version="1.0" encoding="utf-8"?>
-<w:document xmlns:wpc="http://schemas.microsoft.com/office/word/2010/wordprocessingCanvas" xmlns:cx="http://schemas.microsoft.com/office/drawing/2014/chartex" xmlns:cx1="http://schemas.microsoft.com/office/drawing/2015/9/8/chartex" xmlns:cx2="http://schemas.microsoft.com/office/drawing/2015/10/21/chartex" xmlns:cx3="http://schemas.microsoft.com/office/drawing/2016/5/9/chartex" xmlns:cx4="http://schemas.microsoft.com/office/drawing/2016/5/10/chartex" xmlns:cx5="http://schemas.microsoft.com/office/drawing/2016/5/11/chartex" xmlns:cx6="http://schemas.microsoft.com/office/drawing/2016/5/12/chartex" xmlns:cx7="http://schemas.microsoft.com/office/drawing/2016/5/13/chartex" xmlns:cx8="http://schemas.microsoft.com/office/drawing/2016/5/14/chartex" xmlns:mc="http://schemas.openxmlformats.org/markup-compatibility/2006" xmlns:aink="http://schemas.microsoft.com/office/drawing/2016/ink" xmlns:am3d="http://schemas.microsoft.com/office/drawing/2017/model3d" xmlns:o="urn:schemas-microsoft-com:office:office" xmlns:oel="http://schemas.microsoft.com/office/2019/extlst" xmlns:r="http://schemas.openxmlformats.org/officeDocument/2006/relationships" xmlns:m="http://schemas.openxmlformats.org/officeDocument/2006/math" xmlns:v="urn:schemas-microsoft-com:vml" xmlns:wp14="http://schemas.microsoft.com/office/word/2010/wordprocessingDrawing" xmlns:wp="http://schemas.openxmlformats.org/drawingml/2006/wordprocessingDrawing" xmlns:w10="urn:schemas-microsoft-com:office:word" xmlns:w="http://schemas.openxmlformats.org/wordprocessingml/2006/main" xmlns:w14="http://schemas.microsoft.com/office/word/2010/wordml" xmlns:w15="http://schemas.microsoft.com/office/word/2012/wordml" xmlns:w16cex="http://schemas.microsoft.com/office/word/2018/wordml/cex" xmlns:w16cid="http://schemas.microsoft.com/office/word/2016/wordml/cid" xmlns:w16="http://schemas.microsoft.com/office/word/2018/wordml" xmlns:w16du="http://schemas.microsoft.com/office/word/2023/wordml/word16du" xmlns:w16sdtdh="http://schemas.microsoft.com/office/word/2020/wordml/sdtdatahash" xmlns:w16se="http://schemas.microsoft.com/office/word/2015/wordml/symex" xmlns:wpg="http://schemas.microsoft.com/office/word/2010/wordprocessingGroup" xmlns:wpi="http://schemas.microsoft.com/office/word/2010/wordprocessingInk" xmlns:wne="http://schemas.microsoft.com/office/word/2006/wordml" xmlns:wps="http://schemas.microsoft.com/office/word/2010/wordprocessingShape" mc:Ignorable="w14 w15 w16se w16cid w16 w16cex w16sdtdh w16du wp14">
+<w:document xmlns:wpc="http://schemas.microsoft.com/office/word/2010/wordprocessingCanvas" xmlns:cx="http://schemas.microsoft.com/office/drawing/2014/chartex" xmlns:cx1="http://schemas.microsoft.com/office/drawing/2015/9/8/chartex" xmlns:cx2="http://schemas.microsoft.com/office/drawing/2015/10/21/chartex" xmlns:cx3="http://schemas.microsoft.com/office/drawing/2016/5/9/chartex" xmlns:cx4="http://schemas.microsoft.com/office/drawing/2016/5/10/chartex" xmlns:cx5="http://schemas.microsoft.com/office/drawing/2016/5/11/chartex" xmlns:cx6="http://schemas.microsoft.com/office/drawing/2016/5/12/chartex" xmlns:cx7="http://schemas.microsoft.com/office/drawing/2016/5/13/chartex" xmlns:cx8="http://schemas.microsoft.com/office/drawing/2016/5/14/chartex" xmlns:mc="http://schemas.openxmlformats.org/markup-compatibility/2006" xmlns:aink="http://schemas.microsoft.com/office/drawing/2016/ink" xmlns:am3d="http://schemas.microsoft.com/office/drawing/2017/model3d" xmlns:o="urn:schemas-microsoft-com:office:office" xmlns:oel="http://schemas.microsoft.com/office/2019/extlst" xmlns:r="http://schemas.openxmlformats.org/officeDocument/2006/relationships" xmlns:m="http://schemas.openxmlformats.org/officeDocument/2006/math" xmlns:v="urn:schemas-microsoft-com:vml" xmlns:wp14="http://schemas.microsoft.com/office/word/2010/wordprocessingDrawing" xmlns:wp="http://schemas.openxmlformats.org/drawingml/2006/wordprocessingDrawing" xmlns:w10="urn:schemas-microsoft-com:office:word" xmlns:w="http://schemas.openxmlformats.org/wordprocessingml/2006/main" xmlns:w14="http://schemas.microsoft.com/office/word/2010/wordml" xmlns:w15="http://schemas.microsoft.com/office/word/2012/wordml" xmlns:w16cex="http://schemas.microsoft.com/office/word/2018/wordml/cex" xmlns:w16cid="http://schemas.microsoft.com/office/word/2016/wordml/cid" xmlns:w16="http://schemas.microsoft.com/office/word/2018/wordml" xmlns:w16du="http://schemas.microsoft.com/office/word/2023/wordml/word16du" xmlns:w16sdtdh="http://schemas.microsoft.com/office/word/2020/wordml/sdtdatahash" xmlns:w16sdtfl="http://schemas.microsoft.com/office/word/2024/wordml/sdtformatlock" xmlns:w16se="http://schemas.microsoft.com/office/word/2015/wordml/symex" xmlns:wpg="http://schemas.microsoft.com/office/word/2010/wordprocessingGroup" xmlns:wpi="http://schemas.microsoft.com/office/word/2010/wordprocessingInk" xmlns:wne="http://schemas.microsoft.com/office/word/2006/wordml" xmlns:wps="http://schemas.microsoft.com/office/word/2010/wordprocessingShape" mc:Ignorable="w14 w15 w16se w16cid w16 w16cex w16sdtdh w16sdtfl w16du wp14">
   <w:body>
     <w:tbl>
       <w:tblPr>
@@ -235,7 +235,19 @@
               <w:rPr>
                 <w:sz w:val="20"/>
               </w:rPr>
-              <w:t>Summarize the goals you wrote as part of risk planning in your Module Plan (20 points):</w:t>
+              <w:t>Summarize the goals you wrote as part of risk planning in your Module Plan (</w:t>
+            </w:r>
+            <w:r>
+              <w:rPr>
+                <w:sz w:val="20"/>
+              </w:rPr>
+              <w:t>1</w:t>
+            </w:r>
+            <w:r>
+              <w:rPr>
+                <w:sz w:val="20"/>
+              </w:rPr>
+              <w:t>0 points):</w:t>
             </w:r>
           </w:p>
           <w:p>
@@ -638,7 +650,19 @@
               <w:rPr>
                 <w:sz w:val="20"/>
               </w:rPr>
-              <w:t>Summarize the goals you wrote as part of risk planning in your Module Plan (20 points):</w:t>
+              <w:t>Summarize the goals you wrote as part of risk planning in your Module Plan (</w:t>
+            </w:r>
+            <w:r>
+              <w:rPr>
+                <w:sz w:val="20"/>
+              </w:rPr>
+              <w:t>1</w:t>
+            </w:r>
+            <w:r>
+              <w:rPr>
+                <w:sz w:val="20"/>
+              </w:rPr>
+              <w:t>0 points):</w:t>
             </w:r>
           </w:p>
           <w:p>
@@ -909,7 +933,14 @@
                                       <w:sz w:val="18"/>
                                       <w:szCs w:val="20"/>
                                     </w:rPr>
-                                    <w:t>20 points</w:t>
+                                    <w:t>1</w:t>
+                                  </w:r>
+                                  <w:r>
+                                    <w:rPr>
+                                      <w:sz w:val="18"/>
+                                      <w:szCs w:val="20"/>
+                                    </w:rPr>
+                                    <w:t>0 points</w:t>
                                   </w:r>
                                 </w:p>
                               </w:txbxContent>
@@ -970,7 +1001,14 @@
                                 <w:sz w:val="18"/>
                                 <w:szCs w:val="20"/>
                               </w:rPr>
-                              <w:t>20 points</w:t>
+                              <w:t>1</w:t>
+                            </w:r>
+                            <w:r>
+                              <w:rPr>
+                                <w:sz w:val="18"/>
+                                <w:szCs w:val="20"/>
+                              </w:rPr>
+                              <w:t>0 points</w:t>
                             </w:r>
                           </w:p>
                         </w:txbxContent>
@@ -1053,7 +1091,14 @@
                                       <w:sz w:val="18"/>
                                       <w:szCs w:val="20"/>
                                     </w:rPr>
-                                    <w:t>20 points</w:t>
+                                    <w:t>1</w:t>
+                                  </w:r>
+                                  <w:r>
+                                    <w:rPr>
+                                      <w:sz w:val="18"/>
+                                      <w:szCs w:val="20"/>
+                                    </w:rPr>
+                                    <w:t>0 points</w:t>
                                   </w:r>
                                 </w:p>
                                 <w:p>
@@ -1128,7 +1173,14 @@
                                 <w:sz w:val="18"/>
                                 <w:szCs w:val="20"/>
                               </w:rPr>
-                              <w:t>20 points</w:t>
+                              <w:t>1</w:t>
+                            </w:r>
+                            <w:r>
+                              <w:rPr>
+                                <w:sz w:val="18"/>
+                                <w:szCs w:val="20"/>
+                              </w:rPr>
+                              <w:t>0 points</w:t>
                             </w:r>
                           </w:p>
                           <w:p>
@@ -1231,7 +1283,14 @@
                                       <w:sz w:val="18"/>
                                       <w:szCs w:val="18"/>
                                     </w:rPr>
-                                    <w:t>20 points</w:t>
+                                    <w:t>1</w:t>
+                                  </w:r>
+                                  <w:r>
+                                    <w:rPr>
+                                      <w:sz w:val="18"/>
+                                      <w:szCs w:val="18"/>
+                                    </w:rPr>
+                                    <w:t>0 points</w:t>
                                   </w:r>
                                 </w:p>
                               </w:txbxContent>
@@ -1288,7 +1347,14 @@
                                 <w:sz w:val="18"/>
                                 <w:szCs w:val="18"/>
                               </w:rPr>
-                              <w:t>20 points</w:t>
+                              <w:t>1</w:t>
+                            </w:r>
+                            <w:r>
+                              <w:rPr>
+                                <w:sz w:val="18"/>
+                                <w:szCs w:val="18"/>
+                              </w:rPr>
+                              <w:t>0 points</w:t>
                             </w:r>
                           </w:p>
                         </w:txbxContent>
@@ -1371,7 +1437,14 @@
                                       <w:sz w:val="18"/>
                                       <w:szCs w:val="20"/>
                                     </w:rPr>
-                                    <w:t>20 points</w:t>
+                                    <w:t>1</w:t>
+                                  </w:r>
+                                  <w:r>
+                                    <w:rPr>
+                                      <w:sz w:val="18"/>
+                                      <w:szCs w:val="20"/>
+                                    </w:rPr>
+                                    <w:t>0 points</w:t>
                                   </w:r>
                                 </w:p>
                               </w:txbxContent>
@@ -1428,7 +1501,14 @@
                                 <w:sz w:val="18"/>
                                 <w:szCs w:val="20"/>
                               </w:rPr>
-                              <w:t>20 points</w:t>
+                              <w:t>1</w:t>
+                            </w:r>
+                            <w:r>
+                              <w:rPr>
+                                <w:sz w:val="18"/>
+                                <w:szCs w:val="20"/>
+                              </w:rPr>
+                              <w:t>0 points</w:t>
                             </w:r>
                           </w:p>
                         </w:txbxContent>
@@ -1551,7 +1631,14 @@
                                       <w:sz w:val="18"/>
                                       <w:szCs w:val="20"/>
                                     </w:rPr>
-                                    <w:t>20 points</w:t>
+                                    <w:t>1</w:t>
+                                  </w:r>
+                                  <w:r>
+                                    <w:rPr>
+                                      <w:sz w:val="18"/>
+                                      <w:szCs w:val="20"/>
+                                    </w:rPr>
+                                    <w:t>0 points</w:t>
                                   </w:r>
                                 </w:p>
                               </w:txbxContent>
@@ -1608,7 +1695,14 @@
                                 <w:sz w:val="18"/>
                                 <w:szCs w:val="20"/>
                               </w:rPr>
-                              <w:t>20 points</w:t>
+                              <w:t>1</w:t>
+                            </w:r>
+                            <w:r>
+                              <w:rPr>
+                                <w:sz w:val="18"/>
+                                <w:szCs w:val="20"/>
+                              </w:rPr>
+                              <w:t>0 points</w:t>
                             </w:r>
                           </w:p>
                         </w:txbxContent>
@@ -1691,7 +1785,7 @@
                                       <w:sz w:val="18"/>
                                       <w:szCs w:val="20"/>
                                     </w:rPr>
-                                    <w:t>20 points</w:t>
+                                    <w:t>10 points</w:t>
                                   </w:r>
                                 </w:p>
                                 <w:p>
@@ -1766,7 +1860,7 @@
                                 <w:sz w:val="18"/>
                                 <w:szCs w:val="20"/>
                               </w:rPr>
-                              <w:t>20 points</w:t>
+                              <w:t>10 points</w:t>
                             </w:r>
                           </w:p>
                           <w:p>
@@ -1869,7 +1963,14 @@
                                       <w:sz w:val="18"/>
                                       <w:szCs w:val="18"/>
                                     </w:rPr>
-                                    <w:t>20 points</w:t>
+                                    <w:t>1</w:t>
+                                  </w:r>
+                                  <w:r>
+                                    <w:rPr>
+                                      <w:sz w:val="18"/>
+                                      <w:szCs w:val="18"/>
+                                    </w:rPr>
+                                    <w:t>0 points</w:t>
                                   </w:r>
                                 </w:p>
                               </w:txbxContent>
@@ -1926,7 +2027,14 @@
                                 <w:sz w:val="18"/>
                                 <w:szCs w:val="18"/>
                               </w:rPr>
-                              <w:t>20 points</w:t>
+                              <w:t>1</w:t>
+                            </w:r>
+                            <w:r>
+                              <w:rPr>
+                                <w:sz w:val="18"/>
+                                <w:szCs w:val="18"/>
+                              </w:rPr>
+                              <w:t>0 points</w:t>
                             </w:r>
                           </w:p>
                         </w:txbxContent>
@@ -2009,7 +2117,14 @@
                                       <w:sz w:val="18"/>
                                       <w:szCs w:val="20"/>
                                     </w:rPr>
-                                    <w:t>20 points</w:t>
+                                    <w:t>1</w:t>
+                                  </w:r>
+                                  <w:r>
+                                    <w:rPr>
+                                      <w:sz w:val="18"/>
+                                      <w:szCs w:val="20"/>
+                                    </w:rPr>
+                                    <w:t>0 points</w:t>
                                   </w:r>
                                 </w:p>
                               </w:txbxContent>
@@ -2066,7 +2181,14 @@
                                 <w:sz w:val="18"/>
                                 <w:szCs w:val="20"/>
                               </w:rPr>
-                              <w:t>20 points</w:t>
+                              <w:t>1</w:t>
+                            </w:r>
+                            <w:r>
+                              <w:rPr>
+                                <w:sz w:val="18"/>
+                                <w:szCs w:val="20"/>
+                              </w:rPr>
+                              <w:t>0 points</w:t>
                             </w:r>
                           </w:p>
                         </w:txbxContent>
@@ -2352,7 +2474,19 @@
               <w:rPr>
                 <w:sz w:val="20"/>
               </w:rPr>
-              <w:t>Summarize the goals you wrote as part of risk planning in your Module Plan (20 points):</w:t>
+              <w:t>Summarize the goals you wrote as part of risk planning in your Module Plan (</w:t>
+            </w:r>
+            <w:r>
+              <w:rPr>
+                <w:sz w:val="20"/>
+              </w:rPr>
+              <w:t>1</w:t>
+            </w:r>
+            <w:r>
+              <w:rPr>
+                <w:sz w:val="20"/>
+              </w:rPr>
+              <w:t>0 points):</w:t>
             </w:r>
           </w:p>
           <w:p>
@@ -2755,7 +2889,19 @@
               <w:rPr>
                 <w:sz w:val="20"/>
               </w:rPr>
-              <w:t>Summarize the goals you wrote as part of risk planning in your Module Plan (20 points):</w:t>
+              <w:t>Summarize the goals you wrote as part of risk planning in your Module Plan (</w:t>
+            </w:r>
+            <w:r>
+              <w:rPr>
+                <w:sz w:val="20"/>
+              </w:rPr>
+              <w:t>1</w:t>
+            </w:r>
+            <w:r>
+              <w:rPr>
+                <w:sz w:val="20"/>
+              </w:rPr>
+              <w:t>0 points):</w:t>
             </w:r>
           </w:p>
           <w:p>
@@ -3023,7 +3169,14 @@
                                       <w:sz w:val="18"/>
                                       <w:szCs w:val="20"/>
                                     </w:rPr>
-                                    <w:t>20 points</w:t>
+                                    <w:t>1</w:t>
+                                  </w:r>
+                                  <w:r>
+                                    <w:rPr>
+                                      <w:sz w:val="18"/>
+                                      <w:szCs w:val="20"/>
+                                    </w:rPr>
+                                    <w:t>0 points</w:t>
                                   </w:r>
                                 </w:p>
                               </w:txbxContent>
@@ -3080,7 +3233,14 @@
                                 <w:sz w:val="18"/>
                                 <w:szCs w:val="20"/>
                               </w:rPr>
-                              <w:t>20 points</w:t>
+                              <w:t>1</w:t>
+                            </w:r>
+                            <w:r>
+                              <w:rPr>
+                                <w:sz w:val="18"/>
+                                <w:szCs w:val="20"/>
+                              </w:rPr>
+                              <w:t>0 points</w:t>
                             </w:r>
                           </w:p>
                         </w:txbxContent>
@@ -3163,7 +3323,14 @@
                                       <w:sz w:val="18"/>
                                       <w:szCs w:val="20"/>
                                     </w:rPr>
-                                    <w:t>20 points</w:t>
+                                    <w:t>1</w:t>
+                                  </w:r>
+                                  <w:r>
+                                    <w:rPr>
+                                      <w:sz w:val="18"/>
+                                      <w:szCs w:val="20"/>
+                                    </w:rPr>
+                                    <w:t>0 points</w:t>
                                   </w:r>
                                 </w:p>
                                 <w:p>
@@ -3238,7 +3405,14 @@
                                 <w:sz w:val="18"/>
                                 <w:szCs w:val="20"/>
                               </w:rPr>
-                              <w:t>20 points</w:t>
+                              <w:t>1</w:t>
+                            </w:r>
+                            <w:r>
+                              <w:rPr>
+                                <w:sz w:val="18"/>
+                                <w:szCs w:val="20"/>
+                              </w:rPr>
+                              <w:t>0 points</w:t>
                             </w:r>
                           </w:p>
                           <w:p>
@@ -3341,7 +3515,14 @@
                                       <w:sz w:val="18"/>
                                       <w:szCs w:val="18"/>
                                     </w:rPr>
-                                    <w:t>20 points</w:t>
+                                    <w:t>1</w:t>
+                                  </w:r>
+                                  <w:r>
+                                    <w:rPr>
+                                      <w:sz w:val="18"/>
+                                      <w:szCs w:val="18"/>
+                                    </w:rPr>
+                                    <w:t>0 points</w:t>
                                   </w:r>
                                 </w:p>
                               </w:txbxContent>
@@ -3398,7 +3579,14 @@
                                 <w:sz w:val="18"/>
                                 <w:szCs w:val="18"/>
                               </w:rPr>
-                              <w:t>20 points</w:t>
+                              <w:t>1</w:t>
+                            </w:r>
+                            <w:r>
+                              <w:rPr>
+                                <w:sz w:val="18"/>
+                                <w:szCs w:val="18"/>
+                              </w:rPr>
+                              <w:t>0 points</w:t>
                             </w:r>
                           </w:p>
                         </w:txbxContent>
@@ -3481,7 +3669,14 @@
                                       <w:sz w:val="18"/>
                                       <w:szCs w:val="20"/>
                                     </w:rPr>
-                                    <w:t>20 points</w:t>
+                                    <w:t>1</w:t>
+                                  </w:r>
+                                  <w:r>
+                                    <w:rPr>
+                                      <w:sz w:val="18"/>
+                                      <w:szCs w:val="20"/>
+                                    </w:rPr>
+                                    <w:t>0 points</w:t>
                                   </w:r>
                                 </w:p>
                               </w:txbxContent>
@@ -3538,7 +3733,14 @@
                                 <w:sz w:val="18"/>
                                 <w:szCs w:val="20"/>
                               </w:rPr>
-                              <w:t>20 points</w:t>
+                              <w:t>1</w:t>
+                            </w:r>
+                            <w:r>
+                              <w:rPr>
+                                <w:sz w:val="18"/>
+                                <w:szCs w:val="20"/>
+                              </w:rPr>
+                              <w:t>0 points</w:t>
                             </w:r>
                           </w:p>
                         </w:txbxContent>
@@ -3658,7 +3860,14 @@
                                       <w:sz w:val="18"/>
                                       <w:szCs w:val="20"/>
                                     </w:rPr>
-                                    <w:t>20 points</w:t>
+                                    <w:t>1</w:t>
+                                  </w:r>
+                                  <w:r>
+                                    <w:rPr>
+                                      <w:sz w:val="18"/>
+                                      <w:szCs w:val="20"/>
+                                    </w:rPr>
+                                    <w:t>0 points</w:t>
                                   </w:r>
                                 </w:p>
                               </w:txbxContent>
@@ -3715,7 +3924,14 @@
                                 <w:sz w:val="18"/>
                                 <w:szCs w:val="20"/>
                               </w:rPr>
-                              <w:t>20 points</w:t>
+                              <w:t>1</w:t>
+                            </w:r>
+                            <w:r>
+                              <w:rPr>
+                                <w:sz w:val="18"/>
+                                <w:szCs w:val="20"/>
+                              </w:rPr>
+                              <w:t>0 points</w:t>
                             </w:r>
                           </w:p>
                         </w:txbxContent>
@@ -3798,7 +4014,14 @@
                                       <w:sz w:val="18"/>
                                       <w:szCs w:val="20"/>
                                     </w:rPr>
-                                    <w:t>20 points</w:t>
+                                    <w:t>1</w:t>
+                                  </w:r>
+                                  <w:r>
+                                    <w:rPr>
+                                      <w:sz w:val="18"/>
+                                      <w:szCs w:val="20"/>
+                                    </w:rPr>
+                                    <w:t>0 points</w:t>
                                   </w:r>
                                 </w:p>
                                 <w:p>
@@ -3873,7 +4096,14 @@
                                 <w:sz w:val="18"/>
                                 <w:szCs w:val="20"/>
                               </w:rPr>
-                              <w:t>20 points</w:t>
+                              <w:t>1</w:t>
+                            </w:r>
+                            <w:r>
+                              <w:rPr>
+                                <w:sz w:val="18"/>
+                                <w:szCs w:val="20"/>
+                              </w:rPr>
+                              <w:t>0 points</w:t>
                             </w:r>
                           </w:p>
                           <w:p>
@@ -3976,7 +4206,14 @@
                                       <w:sz w:val="18"/>
                                       <w:szCs w:val="18"/>
                                     </w:rPr>
-                                    <w:t>20 points</w:t>
+                                    <w:t>1</w:t>
+                                  </w:r>
+                                  <w:r>
+                                    <w:rPr>
+                                      <w:sz w:val="18"/>
+                                      <w:szCs w:val="18"/>
+                                    </w:rPr>
+                                    <w:t>0 points</w:t>
                                   </w:r>
                                 </w:p>
                               </w:txbxContent>
@@ -4033,7 +4270,14 @@
                                 <w:sz w:val="18"/>
                                 <w:szCs w:val="18"/>
                               </w:rPr>
-                              <w:t>20 points</w:t>
+                              <w:t>1</w:t>
+                            </w:r>
+                            <w:r>
+                              <w:rPr>
+                                <w:sz w:val="18"/>
+                                <w:szCs w:val="18"/>
+                              </w:rPr>
+                              <w:t>0 points</w:t>
                             </w:r>
                           </w:p>
                         </w:txbxContent>
@@ -4116,7 +4360,14 @@
                                       <w:sz w:val="18"/>
                                       <w:szCs w:val="20"/>
                                     </w:rPr>
-                                    <w:t>20 points</w:t>
+                                    <w:t>1</w:t>
+                                  </w:r>
+                                  <w:r>
+                                    <w:rPr>
+                                      <w:sz w:val="18"/>
+                                      <w:szCs w:val="20"/>
+                                    </w:rPr>
+                                    <w:t>0 points</w:t>
                                   </w:r>
                                 </w:p>
                               </w:txbxContent>
@@ -4173,7 +4424,14 @@
                                 <w:sz w:val="18"/>
                                 <w:szCs w:val="20"/>
                               </w:rPr>
-                              <w:t>20 points</w:t>
+                              <w:t>1</w:t>
+                            </w:r>
+                            <w:r>
+                              <w:rPr>
+                                <w:sz w:val="18"/>
+                                <w:szCs w:val="20"/>
+                              </w:rPr>
+                              <w:t>0 points</w:t>
                             </w:r>
                           </w:p>
                         </w:txbxContent>
@@ -4199,7 +4457,7 @@
 </file>
 
 <file path=word/styles.xml><?xml version="1.0" encoding="utf-8"?>
-<w:styles xmlns:mc="http://schemas.openxmlformats.org/markup-compatibility/2006" xmlns:r="http://schemas.openxmlformats.org/officeDocument/2006/relationships" xmlns:w="http://schemas.openxmlformats.org/wordprocessingml/2006/main" xmlns:w14="http://schemas.microsoft.com/office/word/2010/wordml" xmlns:w15="http://schemas.microsoft.com/office/word/2012/wordml" xmlns:w16cex="http://schemas.microsoft.com/office/word/2018/wordml/cex" xmlns:w16cid="http://schemas.microsoft.com/office/word/2016/wordml/cid" xmlns:w16="http://schemas.microsoft.com/office/word/2018/wordml" xmlns:w16du="http://schemas.microsoft.com/office/word/2023/wordml/word16du" xmlns:w16sdtdh="http://schemas.microsoft.com/office/word/2020/wordml/sdtdatahash" xmlns:w16se="http://schemas.microsoft.com/office/word/2015/wordml/symex" mc:Ignorable="w14 w15 w16se w16cid w16 w16cex w16sdtdh w16du">
+<w:styles xmlns:mc="http://schemas.openxmlformats.org/markup-compatibility/2006" xmlns:r="http://schemas.openxmlformats.org/officeDocument/2006/relationships" xmlns:w="http://schemas.openxmlformats.org/wordprocessingml/2006/main" xmlns:w14="http://schemas.microsoft.com/office/word/2010/wordml" xmlns:w15="http://schemas.microsoft.com/office/word/2012/wordml" xmlns:w16cex="http://schemas.microsoft.com/office/word/2018/wordml/cex" xmlns:w16cid="http://schemas.microsoft.com/office/word/2016/wordml/cid" xmlns:w16="http://schemas.microsoft.com/office/word/2018/wordml" xmlns:w16du="http://schemas.microsoft.com/office/word/2023/wordml/word16du" xmlns:w16sdtdh="http://schemas.microsoft.com/office/word/2020/wordml/sdtdatahash" xmlns:w16sdtfl="http://schemas.microsoft.com/office/word/2024/wordml/sdtformatlock" xmlns:w16se="http://schemas.microsoft.com/office/word/2015/wordml/symex" mc:Ignorable="w14 w15 w16se w16cid w16 w16cex w16sdtdh w16sdtfl w16du">
   <w:docDefaults>
     <w:rPrDefault>
       <w:rPr>
@@ -4938,6 +5196,21 @@
 </file>
 
 <file path=customXml/item1.xml><?xml version="1.0" encoding="utf-8"?>
+<p:properties xmlns:p="http://schemas.microsoft.com/office/2006/metadata/properties" xmlns:xsi="http://www.w3.org/2001/XMLSchema-instance" xmlns:pc="http://schemas.microsoft.com/office/infopath/2007/PartnerControls">
+  <documentManagement/>
+</p:properties>
+</file>
+
+<file path=customXml/item2.xml><?xml version="1.0" encoding="utf-8"?>
+<?mso-contentType ?>
+<FormTemplates xmlns="http://schemas.microsoft.com/sharepoint/v3/contenttype/forms">
+  <Display>DocumentLibraryForm</Display>
+  <Edit>DocumentLibraryForm</Edit>
+  <New>DocumentLibraryForm</New>
+</FormTemplates>
+</file>
+
+<file path=customXml/item3.xml><?xml version="1.0" encoding="utf-8"?>
 <ct:contentTypeSchema xmlns:ct="http://schemas.microsoft.com/office/2006/metadata/contentType" xmlns:ma="http://schemas.microsoft.com/office/2006/metadata/properties/metaAttributes" ct:_="" ma:_="" ma:contentTypeName="Document" ma:contentTypeID="0x0101002DD5600BF1EA024AAC4FDACBA03A0EDA" ma:contentTypeVersion="13" ma:contentTypeDescription="Create a new document." ma:contentTypeScope="" ma:versionID="33fe4beda35715a54d97ea8af8e37a76">
   <xsd:schema xmlns:xsd="http://www.w3.org/2001/XMLSchema" xmlns:xs="http://www.w3.org/2001/XMLSchema" xmlns:p="http://schemas.microsoft.com/office/2006/metadata/properties" xmlns:ns3="fe75581c-cf90-4db1-8dc7-a470398b9b5c" xmlns:ns4="939eb2c5-f6a8-45f3-84c6-81e28f19f057" targetNamespace="http://schemas.microsoft.com/office/2006/metadata/properties" ma:root="true" ma:fieldsID="5f7bb19914c6b7a9519e093b0d1180f5" ns3:_="" ns4:_="">
     <xsd:import namespace="fe75581c-cf90-4db1-8dc7-a470398b9b5c"/>
@@ -5160,26 +5433,28 @@
 </ct:contentTypeSchema>
 </file>
 
-<file path=customXml/item2.xml><?xml version="1.0" encoding="utf-8"?>
-<?mso-contentType ?>
-<FormTemplates xmlns="http://schemas.microsoft.com/sharepoint/v3/contenttype/forms">
-  <Display>DocumentLibraryForm</Display>
-  <Edit>DocumentLibraryForm</Edit>
-  <New>DocumentLibraryForm</New>
-</FormTemplates>
-</file>
-
-<file path=customXml/item3.xml><?xml version="1.0" encoding="utf-8"?>
-<p:properties xmlns:p="http://schemas.microsoft.com/office/2006/metadata/properties" xmlns:xsi="http://www.w3.org/2001/XMLSchema-instance" xmlns:pc="http://schemas.microsoft.com/office/infopath/2007/PartnerControls">
-  <documentManagement/>
-</p:properties>
-</file>
-
 <file path=customXml/item4.xml><?xml version="1.0" encoding="utf-8"?>
 <b:Sources xmlns:b="http://schemas.openxmlformats.org/officeDocument/2006/bibliography" xmlns="http://schemas.openxmlformats.org/officeDocument/2006/bibliography" SelectedStyle="\APASixthEditionOfficeOnline.xsl" StyleName="APA" Version="6"/>
 </file>
 
 <file path=customXml/itemProps1.xml><?xml version="1.0" encoding="utf-8"?>
+<ds:datastoreItem xmlns:ds="http://schemas.openxmlformats.org/officeDocument/2006/customXml" ds:itemID="{C3C04DE1-6969-4378-B9F3-DE459FD64CB1}">
+  <ds:schemaRefs>
+    <ds:schemaRef ds:uri="http://schemas.microsoft.com/office/2006/metadata/properties"/>
+    <ds:schemaRef ds:uri="http://schemas.microsoft.com/office/infopath/2007/PartnerControls"/>
+  </ds:schemaRefs>
+</ds:datastoreItem>
+</file>
+
+<file path=customXml/itemProps2.xml><?xml version="1.0" encoding="utf-8"?>
+<ds:datastoreItem xmlns:ds="http://schemas.openxmlformats.org/officeDocument/2006/customXml" ds:itemID="{3F100464-2119-4A30-967E-CBEE1F386811}">
+  <ds:schemaRefs>
+    <ds:schemaRef ds:uri="http://schemas.microsoft.com/sharepoint/v3/contenttype/forms"/>
+  </ds:schemaRefs>
+</ds:datastoreItem>
+</file>
+
+<file path=customXml/itemProps3.xml><?xml version="1.0" encoding="utf-8"?>
 <ds:datastoreItem xmlns:ds="http://schemas.openxmlformats.org/officeDocument/2006/customXml" ds:itemID="{99DCF19C-174C-4133-BE34-29A8CE198DE6}">
   <ds:schemaRefs>
     <ds:schemaRef ds:uri="http://schemas.microsoft.com/office/2006/metadata/contentType"/>
@@ -5198,23 +5473,6 @@
 </ds:datastoreItem>
 </file>
 
-<file path=customXml/itemProps2.xml><?xml version="1.0" encoding="utf-8"?>
-<ds:datastoreItem xmlns:ds="http://schemas.openxmlformats.org/officeDocument/2006/customXml" ds:itemID="{3F100464-2119-4A30-967E-CBEE1F386811}">
-  <ds:schemaRefs>
-    <ds:schemaRef ds:uri="http://schemas.microsoft.com/sharepoint/v3/contenttype/forms"/>
-  </ds:schemaRefs>
-</ds:datastoreItem>
-</file>
-
-<file path=customXml/itemProps3.xml><?xml version="1.0" encoding="utf-8"?>
-<ds:datastoreItem xmlns:ds="http://schemas.openxmlformats.org/officeDocument/2006/customXml" ds:itemID="{C3C04DE1-6969-4378-B9F3-DE459FD64CB1}">
-  <ds:schemaRefs>
-    <ds:schemaRef ds:uri="http://schemas.microsoft.com/office/2006/metadata/properties"/>
-    <ds:schemaRef ds:uri="http://schemas.microsoft.com/office/infopath/2007/PartnerControls"/>
-  </ds:schemaRefs>
-</ds:datastoreItem>
-</file>
-
 <file path=customXml/itemProps4.xml><?xml version="1.0" encoding="utf-8"?>
 <ds:datastoreItem xmlns:ds="http://schemas.openxmlformats.org/officeDocument/2006/customXml" ds:itemID="{47820480-98B6-4D7F-88E0-6AFE4E57BC3A}">
   <ds:schemaRefs>

</xml_diff>

<commit_message>
Update Sprint Goal description.
</commit_message>
<xml_diff>
--- a/docs/CSE 310 Commitment Card.docx
+++ b/docs/CSE 310 Commitment Card.docx
@@ -235,19 +235,7 @@
               <w:rPr>
                 <w:sz w:val="20"/>
               </w:rPr>
-              <w:t>Summarize the goals you wrote as part of risk planning in your Module Plan (</w:t>
-            </w:r>
-            <w:r>
-              <w:rPr>
-                <w:sz w:val="20"/>
-              </w:rPr>
-              <w:t>1</w:t>
-            </w:r>
-            <w:r>
-              <w:rPr>
-                <w:sz w:val="20"/>
-              </w:rPr>
-              <w:t>0 points):</w:t>
+              <w:t>Sprint Goal that you wrote during Planning Meeting (10 points):</w:t>
             </w:r>
           </w:p>
           <w:p>
@@ -306,6 +294,28 @@
                 <w:szCs w:val="21"/>
               </w:rPr>
               <w:t>__</w:t>
+            </w:r>
+          </w:p>
+          <w:p>
+            <w:pPr>
+              <w:rPr>
+                <w:sz w:val="21"/>
+                <w:szCs w:val="21"/>
+              </w:rPr>
+            </w:pPr>
+            <w:r>
+              <w:rPr>
+                <w:sz w:val="21"/>
+                <w:szCs w:val="21"/>
+              </w:rPr>
+              <w:t>_____________________________________________</w:t>
+            </w:r>
+            <w:r>
+              <w:rPr>
+                <w:sz w:val="21"/>
+                <w:szCs w:val="21"/>
+              </w:rPr>
+              <w:t>___</w:t>
             </w:r>
           </w:p>
           <w:p>
@@ -650,19 +660,7 @@
               <w:rPr>
                 <w:sz w:val="20"/>
               </w:rPr>
-              <w:t>Summarize the goals you wrote as part of risk planning in your Module Plan (</w:t>
-            </w:r>
-            <w:r>
-              <w:rPr>
-                <w:sz w:val="20"/>
-              </w:rPr>
-              <w:t>1</w:t>
-            </w:r>
-            <w:r>
-              <w:rPr>
-                <w:sz w:val="20"/>
-              </w:rPr>
-              <w:t>0 points):</w:t>
+              <w:t>Sprint Goal that you wrote during Planning Meeting (10 points):</w:t>
             </w:r>
           </w:p>
           <w:p>
@@ -721,6 +719,28 @@
                 <w:szCs w:val="21"/>
               </w:rPr>
               <w:t>__</w:t>
+            </w:r>
+          </w:p>
+          <w:p>
+            <w:pPr>
+              <w:rPr>
+                <w:sz w:val="21"/>
+                <w:szCs w:val="21"/>
+              </w:rPr>
+            </w:pPr>
+            <w:r>
+              <w:rPr>
+                <w:sz w:val="21"/>
+                <w:szCs w:val="21"/>
+              </w:rPr>
+              <w:t>_____________________________________________</w:t>
+            </w:r>
+            <w:r>
+              <w:rPr>
+                <w:sz w:val="21"/>
+                <w:szCs w:val="21"/>
+              </w:rPr>
+              <w:t>___</w:t>
             </w:r>
           </w:p>
           <w:p>
@@ -2474,19 +2494,7 @@
               <w:rPr>
                 <w:sz w:val="20"/>
               </w:rPr>
-              <w:t>Summarize the goals you wrote as part of risk planning in your Module Plan (</w:t>
-            </w:r>
-            <w:r>
-              <w:rPr>
-                <w:sz w:val="20"/>
-              </w:rPr>
-              <w:t>1</w:t>
-            </w:r>
-            <w:r>
-              <w:rPr>
-                <w:sz w:val="20"/>
-              </w:rPr>
-              <w:t>0 points):</w:t>
+              <w:t>Sprint Goal that you wrote during Planning Meeting (10 points):</w:t>
             </w:r>
           </w:p>
           <w:p>
@@ -2545,6 +2553,28 @@
                 <w:szCs w:val="21"/>
               </w:rPr>
               <w:t>__</w:t>
+            </w:r>
+          </w:p>
+          <w:p>
+            <w:pPr>
+              <w:rPr>
+                <w:sz w:val="21"/>
+                <w:szCs w:val="21"/>
+              </w:rPr>
+            </w:pPr>
+            <w:r>
+              <w:rPr>
+                <w:sz w:val="21"/>
+                <w:szCs w:val="21"/>
+              </w:rPr>
+              <w:t>_____________________________________________</w:t>
+            </w:r>
+            <w:r>
+              <w:rPr>
+                <w:sz w:val="21"/>
+                <w:szCs w:val="21"/>
+              </w:rPr>
+              <w:t>___</w:t>
             </w:r>
           </w:p>
           <w:p>
@@ -2889,19 +2919,7 @@
               <w:rPr>
                 <w:sz w:val="20"/>
               </w:rPr>
-              <w:t>Summarize the goals you wrote as part of risk planning in your Module Plan (</w:t>
-            </w:r>
-            <w:r>
-              <w:rPr>
-                <w:sz w:val="20"/>
-              </w:rPr>
-              <w:t>1</w:t>
-            </w:r>
-            <w:r>
-              <w:rPr>
-                <w:sz w:val="20"/>
-              </w:rPr>
-              <w:t>0 points):</w:t>
+              <w:t>Sprint Goal that you wrote during Planning Meeting (10 points):</w:t>
             </w:r>
           </w:p>
           <w:p>
@@ -2960,6 +2978,28 @@
                 <w:szCs w:val="21"/>
               </w:rPr>
               <w:t>__</w:t>
+            </w:r>
+          </w:p>
+          <w:p>
+            <w:pPr>
+              <w:rPr>
+                <w:sz w:val="21"/>
+                <w:szCs w:val="21"/>
+              </w:rPr>
+            </w:pPr>
+            <w:r>
+              <w:rPr>
+                <w:sz w:val="21"/>
+                <w:szCs w:val="21"/>
+              </w:rPr>
+              <w:t>_____________________________________________</w:t>
+            </w:r>
+            <w:r>
+              <w:rPr>
+                <w:sz w:val="21"/>
+                <w:szCs w:val="21"/>
+              </w:rPr>
+              <w:t>___</w:t>
             </w:r>
           </w:p>
           <w:p>
@@ -5196,21 +5236,6 @@
 </file>
 
 <file path=customXml/item1.xml><?xml version="1.0" encoding="utf-8"?>
-<p:properties xmlns:p="http://schemas.microsoft.com/office/2006/metadata/properties" xmlns:xsi="http://www.w3.org/2001/XMLSchema-instance" xmlns:pc="http://schemas.microsoft.com/office/infopath/2007/PartnerControls">
-  <documentManagement/>
-</p:properties>
-</file>
-
-<file path=customXml/item2.xml><?xml version="1.0" encoding="utf-8"?>
-<?mso-contentType ?>
-<FormTemplates xmlns="http://schemas.microsoft.com/sharepoint/v3/contenttype/forms">
-  <Display>DocumentLibraryForm</Display>
-  <Edit>DocumentLibraryForm</Edit>
-  <New>DocumentLibraryForm</New>
-</FormTemplates>
-</file>
-
-<file path=customXml/item3.xml><?xml version="1.0" encoding="utf-8"?>
 <ct:contentTypeSchema xmlns:ct="http://schemas.microsoft.com/office/2006/metadata/contentType" xmlns:ma="http://schemas.microsoft.com/office/2006/metadata/properties/metaAttributes" ct:_="" ma:_="" ma:contentTypeName="Document" ma:contentTypeID="0x0101002DD5600BF1EA024AAC4FDACBA03A0EDA" ma:contentTypeVersion="13" ma:contentTypeDescription="Create a new document." ma:contentTypeScope="" ma:versionID="33fe4beda35715a54d97ea8af8e37a76">
   <xsd:schema xmlns:xsd="http://www.w3.org/2001/XMLSchema" xmlns:xs="http://www.w3.org/2001/XMLSchema" xmlns:p="http://schemas.microsoft.com/office/2006/metadata/properties" xmlns:ns3="fe75581c-cf90-4db1-8dc7-a470398b9b5c" xmlns:ns4="939eb2c5-f6a8-45f3-84c6-81e28f19f057" targetNamespace="http://schemas.microsoft.com/office/2006/metadata/properties" ma:root="true" ma:fieldsID="5f7bb19914c6b7a9519e093b0d1180f5" ns3:_="" ns4:_="">
     <xsd:import namespace="fe75581c-cf90-4db1-8dc7-a470398b9b5c"/>
@@ -5433,28 +5458,26 @@
 </ct:contentTypeSchema>
 </file>
 
+<file path=customXml/item2.xml><?xml version="1.0" encoding="utf-8"?>
+<?mso-contentType ?>
+<FormTemplates xmlns="http://schemas.microsoft.com/sharepoint/v3/contenttype/forms">
+  <Display>DocumentLibraryForm</Display>
+  <Edit>DocumentLibraryForm</Edit>
+  <New>DocumentLibraryForm</New>
+</FormTemplates>
+</file>
+
+<file path=customXml/item3.xml><?xml version="1.0" encoding="utf-8"?>
+<p:properties xmlns:p="http://schemas.microsoft.com/office/2006/metadata/properties" xmlns:xsi="http://www.w3.org/2001/XMLSchema-instance" xmlns:pc="http://schemas.microsoft.com/office/infopath/2007/PartnerControls">
+  <documentManagement/>
+</p:properties>
+</file>
+
 <file path=customXml/item4.xml><?xml version="1.0" encoding="utf-8"?>
 <b:Sources xmlns:b="http://schemas.openxmlformats.org/officeDocument/2006/bibliography" xmlns="http://schemas.openxmlformats.org/officeDocument/2006/bibliography" SelectedStyle="\APASixthEditionOfficeOnline.xsl" StyleName="APA" Version="6"/>
 </file>
 
 <file path=customXml/itemProps1.xml><?xml version="1.0" encoding="utf-8"?>
-<ds:datastoreItem xmlns:ds="http://schemas.openxmlformats.org/officeDocument/2006/customXml" ds:itemID="{C3C04DE1-6969-4378-B9F3-DE459FD64CB1}">
-  <ds:schemaRefs>
-    <ds:schemaRef ds:uri="http://schemas.microsoft.com/office/2006/metadata/properties"/>
-    <ds:schemaRef ds:uri="http://schemas.microsoft.com/office/infopath/2007/PartnerControls"/>
-  </ds:schemaRefs>
-</ds:datastoreItem>
-</file>
-
-<file path=customXml/itemProps2.xml><?xml version="1.0" encoding="utf-8"?>
-<ds:datastoreItem xmlns:ds="http://schemas.openxmlformats.org/officeDocument/2006/customXml" ds:itemID="{3F100464-2119-4A30-967E-CBEE1F386811}">
-  <ds:schemaRefs>
-    <ds:schemaRef ds:uri="http://schemas.microsoft.com/sharepoint/v3/contenttype/forms"/>
-  </ds:schemaRefs>
-</ds:datastoreItem>
-</file>
-
-<file path=customXml/itemProps3.xml><?xml version="1.0" encoding="utf-8"?>
 <ds:datastoreItem xmlns:ds="http://schemas.openxmlformats.org/officeDocument/2006/customXml" ds:itemID="{99DCF19C-174C-4133-BE34-29A8CE198DE6}">
   <ds:schemaRefs>
     <ds:schemaRef ds:uri="http://schemas.microsoft.com/office/2006/metadata/contentType"/>
@@ -5473,6 +5496,23 @@
 </ds:datastoreItem>
 </file>
 
+<file path=customXml/itemProps2.xml><?xml version="1.0" encoding="utf-8"?>
+<ds:datastoreItem xmlns:ds="http://schemas.openxmlformats.org/officeDocument/2006/customXml" ds:itemID="{3F100464-2119-4A30-967E-CBEE1F386811}">
+  <ds:schemaRefs>
+    <ds:schemaRef ds:uri="http://schemas.microsoft.com/sharepoint/v3/contenttype/forms"/>
+  </ds:schemaRefs>
+</ds:datastoreItem>
+</file>
+
+<file path=customXml/itemProps3.xml><?xml version="1.0" encoding="utf-8"?>
+<ds:datastoreItem xmlns:ds="http://schemas.openxmlformats.org/officeDocument/2006/customXml" ds:itemID="{C3C04DE1-6969-4378-B9F3-DE459FD64CB1}">
+  <ds:schemaRefs>
+    <ds:schemaRef ds:uri="http://schemas.microsoft.com/office/2006/metadata/properties"/>
+    <ds:schemaRef ds:uri="http://schemas.microsoft.com/office/infopath/2007/PartnerControls"/>
+  </ds:schemaRefs>
+</ds:datastoreItem>
+</file>
+
 <file path=customXml/itemProps4.xml><?xml version="1.0" encoding="utf-8"?>
 <ds:datastoreItem xmlns:ds="http://schemas.openxmlformats.org/officeDocument/2006/customXml" ds:itemID="{47820480-98B6-4D7F-88E0-6AFE4E57BC3A}">
   <ds:schemaRefs>

</xml_diff>